<commit_message>
feedback form with ticks
</commit_message>
<xml_diff>
--- a/Models/form-template/Employee Feedback Form.docx
+++ b/Models/form-template/Employee Feedback Form.docx
@@ -93,6 +93,13 @@
                 <w:szCs w:val="24"/>
               </w:rPr>
             </w:pPr>
+            <w:r>
+              <w:rPr>
+                <w:sz w:val="24"/>
+                <w:szCs w:val="24"/>
+              </w:rPr>
+              <w:t xml:space="preserve">  Nikhil Sharma</w:t>
+            </w:r>
           </w:p>
         </w:tc>
       </w:tr>
@@ -146,6 +153,13 @@
                 <w:szCs w:val="24"/>
               </w:rPr>
             </w:pPr>
+            <w:r>
+              <w:rPr>
+                <w:sz w:val="24"/>
+                <w:szCs w:val="24"/>
+              </w:rPr>
+              <w:t xml:space="preserve">  918202834028</w:t>
+            </w:r>
           </w:p>
         </w:tc>
       </w:tr>
@@ -199,6 +213,13 @@
                 <w:szCs w:val="24"/>
               </w:rPr>
             </w:pPr>
+            <w:r>
+              <w:rPr>
+                <w:sz w:val="24"/>
+                <w:szCs w:val="24"/>
+              </w:rPr>
+              <w:t xml:space="preserve">  21</w:t>
+            </w:r>
           </w:p>
         </w:tc>
       </w:tr>
@@ -252,6 +273,13 @@
                 <w:szCs w:val="24"/>
               </w:rPr>
             </w:pPr>
+            <w:r>
+              <w:rPr>
+                <w:sz w:val="24"/>
+                <w:szCs w:val="24"/>
+              </w:rPr>
+              <w:t xml:space="preserve">  Male</w:t>
+            </w:r>
           </w:p>
         </w:tc>
       </w:tr>
@@ -286,8 +314,8 @@
         <w:tblLook w:val="04A0" w:firstRow="1" w:lastRow="0" w:firstColumn="1" w:lastColumn="0" w:noHBand="0" w:noVBand="1"/>
       </w:tblPr>
       <w:tblGrid>
-        <w:gridCol w:w="3813"/>
-        <w:gridCol w:w="6339"/>
+        <w:gridCol w:w="3811"/>
+        <w:gridCol w:w="6341"/>
       </w:tblGrid>
       <w:tr>
         <w:trPr>
@@ -336,6 +364,29 @@
                 <w:szCs w:val="24"/>
               </w:rPr>
             </w:pPr>
+            <w:r>
+              <w:rPr>
+                <w:sz w:val="24"/>
+                <w:szCs w:val="24"/>
+              </w:rPr>
+              <w:t xml:space="preserve">What a great job you did on the presentation yesterday! I hear the client was very pleased, and may significantly expand the project. </w:t>
+            </w:r>
+            <w:proofErr w:type="gramStart"/>
+            <w:r>
+              <w:rPr>
+                <w:sz w:val="24"/>
+                <w:szCs w:val="24"/>
+              </w:rPr>
+              <w:t>Well</w:t>
+            </w:r>
+            <w:proofErr w:type="gramEnd"/>
+            <w:r>
+              <w:rPr>
+                <w:sz w:val="24"/>
+                <w:szCs w:val="24"/>
+              </w:rPr>
+              <w:t xml:space="preserve"> done. I really appreciate all the hard work, creativity, and energy you put into it</w:t>
+            </w:r>
           </w:p>
         </w:tc>
       </w:tr>
@@ -386,6 +437,24 @@
                 <w:szCs w:val="24"/>
               </w:rPr>
             </w:pPr>
+            <w:proofErr w:type="spellStart"/>
+            <w:proofErr w:type="gramStart"/>
+            <w:r>
+              <w:rPr>
+                <w:sz w:val="24"/>
+                <w:szCs w:val="24"/>
+              </w:rPr>
+              <w:t>Ofcourse</w:t>
+            </w:r>
+            <w:proofErr w:type="spellEnd"/>
+            <w:proofErr w:type="gramEnd"/>
+            <w:r>
+              <w:rPr>
+                <w:sz w:val="24"/>
+                <w:szCs w:val="24"/>
+              </w:rPr>
+              <w:t xml:space="preserve"> it has been amazing</w:t>
+            </w:r>
           </w:p>
         </w:tc>
       </w:tr>
@@ -436,6 +505,13 @@
                 <w:szCs w:val="24"/>
               </w:rPr>
             </w:pPr>
+            <w:r>
+              <w:rPr>
+                <w:sz w:val="24"/>
+                <w:szCs w:val="24"/>
+              </w:rPr>
+              <w:t xml:space="preserve"> N/A</w:t>
+            </w:r>
           </w:p>
         </w:tc>
       </w:tr>
@@ -494,6 +570,13 @@
                 <w:szCs w:val="24"/>
               </w:rPr>
             </w:pPr>
+            <w:r>
+              <w:rPr>
+                <w:sz w:val="24"/>
+                <w:szCs w:val="24"/>
+              </w:rPr>
+              <w:t>10</w:t>
+            </w:r>
           </w:p>
         </w:tc>
       </w:tr>
@@ -921,6 +1004,9 @@
             </w:pict>
           </mc:Fallback>
         </mc:AlternateContent>
+      </w:r>
+      <w:r>
+        <w:t>Nikhil Sharma</w:t>
       </w:r>
     </w:p>
     <w:sectPr>
@@ -3906,12 +3992,12 @@
 </file>
 
 <file path=customXml/item1.xml><?xml version="1.0" encoding="utf-8"?>
-<?mso-contentType ?>
-<FormTemplates xmlns="http://schemas.microsoft.com/sharepoint/v3/contenttype/forms">
-  <Display>DocumentLibraryForm</Display>
-  <Edit>DocumentLibraryForm</Edit>
-  <New>DocumentLibraryForm</New>
-</FormTemplates>
+<p:properties xmlns:p="http://schemas.microsoft.com/office/2006/metadata/properties" xmlns:xsi="http://www.w3.org/2001/XMLSchema-instance" xmlns:pc="http://schemas.microsoft.com/office/infopath/2007/PartnerControls">
+  <documentManagement>
+    <_ip_UnifiedCompliancePolicyUIAction xmlns="http://schemas.microsoft.com/sharepoint/v3" xsi:nil="true"/>
+    <_ip_UnifiedCompliancePolicyProperties xmlns="http://schemas.microsoft.com/sharepoint/v3" xsi:nil="true"/>
+  </documentManagement>
+</p:properties>
 </file>
 
 <file path=customXml/item2.xml><?xml version="1.0" encoding="utf-8"?>
@@ -4123,18 +4209,20 @@
 </file>
 
 <file path=customXml/item3.xml><?xml version="1.0" encoding="utf-8"?>
-<p:properties xmlns:p="http://schemas.microsoft.com/office/2006/metadata/properties" xmlns:xsi="http://www.w3.org/2001/XMLSchema-instance" xmlns:pc="http://schemas.microsoft.com/office/infopath/2007/PartnerControls">
-  <documentManagement>
-    <_ip_UnifiedCompliancePolicyUIAction xmlns="http://schemas.microsoft.com/sharepoint/v3" xsi:nil="true"/>
-    <_ip_UnifiedCompliancePolicyProperties xmlns="http://schemas.microsoft.com/sharepoint/v3" xsi:nil="true"/>
-  </documentManagement>
-</p:properties>
+<?mso-contentType ?>
+<FormTemplates xmlns="http://schemas.microsoft.com/sharepoint/v3/contenttype/forms">
+  <Display>DocumentLibraryForm</Display>
+  <Edit>DocumentLibraryForm</Edit>
+  <New>DocumentLibraryForm</New>
+</FormTemplates>
 </file>
 
 <file path=customXml/itemProps1.xml><?xml version="1.0" encoding="utf-8"?>
-<ds:datastoreItem xmlns:ds="http://schemas.openxmlformats.org/officeDocument/2006/customXml" ds:itemID="{F09EF5EF-4A08-4B72-B80F-1C475E921383}">
+<ds:datastoreItem xmlns:ds="http://schemas.openxmlformats.org/officeDocument/2006/customXml" ds:itemID="{4D0EF562-DD97-469F-9859-D8198BAEA8A1}">
   <ds:schemaRefs>
-    <ds:schemaRef ds:uri="http://schemas.microsoft.com/sharepoint/v3/contenttype/forms"/>
+    <ds:schemaRef ds:uri="http://schemas.microsoft.com/office/2006/metadata/properties"/>
+    <ds:schemaRef ds:uri="http://schemas.microsoft.com/office/infopath/2007/PartnerControls"/>
+    <ds:schemaRef ds:uri="http://schemas.microsoft.com/sharepoint/v3"/>
   </ds:schemaRefs>
 </ds:datastoreItem>
 </file>
@@ -4160,11 +4248,9 @@
 </file>
 
 <file path=customXml/itemProps3.xml><?xml version="1.0" encoding="utf-8"?>
-<ds:datastoreItem xmlns:ds="http://schemas.openxmlformats.org/officeDocument/2006/customXml" ds:itemID="{4D0EF562-DD97-469F-9859-D8198BAEA8A1}">
+<ds:datastoreItem xmlns:ds="http://schemas.openxmlformats.org/officeDocument/2006/customXml" ds:itemID="{F09EF5EF-4A08-4B72-B80F-1C475E921383}">
   <ds:schemaRefs>
-    <ds:schemaRef ds:uri="http://schemas.microsoft.com/office/2006/metadata/properties"/>
-    <ds:schemaRef ds:uri="http://schemas.microsoft.com/office/infopath/2007/PartnerControls"/>
-    <ds:schemaRef ds:uri="http://schemas.microsoft.com/sharepoint/v3"/>
+    <ds:schemaRef ds:uri="http://schemas.microsoft.com/sharepoint/v3/contenttype/forms"/>
   </ds:schemaRefs>
 </ds:datastoreItem>
 </file>
</xml_diff>